<commit_message>
Update 1.5_GuiaEstudiante_Fase 1_Definicion Proyecto APT (Español).docx
</commit_message>
<xml_diff>
--- a/Fase 1/Evidencias Grupales/1.5_GuiaEstudiante_Fase 1_Definicion Proyecto APT (Español).docx
+++ b/Fase 1/Evidencias Grupales/1.5_GuiaEstudiante_Fase 1_Definicion Proyecto APT (Español).docx
@@ -373,7 +373,7 @@
     </w:p>
     <w:p>
       <w:pPr>
-        <w:pStyle w:val="ListParagraph"/>
+        <w:pStyle w:val="Prrafodelista"/>
         <w:numPr>
           <w:ilvl w:val="0"/>
           <w:numId w:val="1"/>
@@ -399,7 +399,7 @@
     </w:p>
     <w:tbl>
       <w:tblPr>
-        <w:tblStyle w:val="TableGrid"/>
+        <w:tblStyle w:val="Tablaconcuadrcula"/>
         <w:tblW w:w="9498" w:type="dxa"/>
         <w:tblInd w:w="-714" w:type="dxa"/>
         <w:tblBorders>
@@ -466,7 +466,7 @@
           </w:tcPr>
           <w:p>
             <w:pPr>
-              <w:pStyle w:val="Footer"/>
+              <w:pStyle w:val="Piedepgina"/>
               <w:rPr>
                 <w:rFonts w:ascii="Calibri" w:hAnsi="Calibri"/>
                 <w:color w:val="1F3864" w:themeColor="accent1" w:themeShade="80"/>
@@ -496,7 +496,7 @@
     </w:p>
     <w:tbl>
       <w:tblPr>
-        <w:tblStyle w:val="TableGrid"/>
+        <w:tblStyle w:val="Tablaconcuadrcula"/>
         <w:tblW w:w="9498" w:type="dxa"/>
         <w:tblInd w:w="-714" w:type="dxa"/>
         <w:tblBorders>
@@ -739,7 +739,7 @@
     </w:p>
     <w:tbl>
       <w:tblPr>
-        <w:tblStyle w:val="TableGrid"/>
+        <w:tblStyle w:val="Tablaconcuadrcula"/>
         <w:tblW w:w="9498" w:type="dxa"/>
         <w:tblInd w:w="-714" w:type="dxa"/>
         <w:tblBorders>
@@ -797,7 +797,7 @@
           </w:tcPr>
           <w:p>
             <w:pPr>
-              <w:pStyle w:val="Footer"/>
+              <w:pStyle w:val="Piedepgina"/>
               <w:rPr>
                 <w:rFonts w:ascii="Calibri" w:hAnsi="Calibri"/>
                 <w:color w:val="1F3864" w:themeColor="accent1" w:themeShade="80"/>
@@ -825,7 +825,7 @@
     </w:p>
     <w:tbl>
       <w:tblPr>
-        <w:tblStyle w:val="TableGrid"/>
+        <w:tblStyle w:val="Tablaconcuadrcula"/>
         <w:tblW w:w="9498" w:type="dxa"/>
         <w:tblInd w:w="-714" w:type="dxa"/>
         <w:tblBorders>
@@ -1218,6 +1218,7 @@
                   <w14:round/>
                 </w14:textOutline>
               </w:rPr>
+              <w:lastRenderedPageBreak/>
               <w:t xml:space="preserve"> • Programar consultas o rutinas para manipular información de una base de datos </w:t>
             </w:r>
             <w:r>
@@ -1446,7 +1447,7 @@
     </w:p>
     <w:tbl>
       <w:tblPr>
-        <w:tblStyle w:val="TableGrid"/>
+        <w:tblStyle w:val="Tablaconcuadrcula"/>
         <w:tblW w:w="9498" w:type="dxa"/>
         <w:tblInd w:w="-714" w:type="dxa"/>
         <w:tblBorders>
@@ -1487,6 +1488,7 @@
                 <w:sz w:val="28"/>
                 <w:szCs w:val="28"/>
               </w:rPr>
+              <w:lastRenderedPageBreak/>
               <w:t>3</w:t>
             </w:r>
             <w:r>
@@ -1513,7 +1515,7 @@
           </w:tcPr>
           <w:p>
             <w:pPr>
-              <w:pStyle w:val="Footer"/>
+              <w:pStyle w:val="Piedepgina"/>
               <w:jc w:val="both"/>
               <w:rPr>
                 <w:rFonts w:ascii="Calibri" w:hAnsi="Calibri"/>
@@ -1558,7 +1560,7 @@
     </w:p>
     <w:tbl>
       <w:tblPr>
-        <w:tblStyle w:val="TableGrid"/>
+        <w:tblStyle w:val="Tablaconcuadrcula"/>
         <w:tblW w:w="5591" w:type="pct"/>
         <w:tblInd w:w="-714" w:type="dxa"/>
         <w:tblBorders>
@@ -1607,7 +1609,7 @@
           </w:tcPr>
           <w:p>
             <w:pPr>
-              <w:pStyle w:val="ListParagraph"/>
+              <w:pStyle w:val="Prrafodelista"/>
               <w:ind w:left="0"/>
               <w:jc w:val="both"/>
               <w:rPr>
@@ -1944,7 +1946,29 @@
                 <w:szCs w:val="20"/>
                 <w:lang w:eastAsia="es-CL"/>
               </w:rPr>
-              <w:t xml:space="preserve">empresas enfocadas en la reparación de insumos </w:t>
+              <w:t xml:space="preserve">empresas </w:t>
+            </w:r>
+            <w:r>
+              <w:rPr>
+                <w:rFonts w:ascii="Calibri" w:hAnsi="Calibri" w:cs="Arial"/>
+                <w:iCs/>
+                <w:color w:val="548DD4"/>
+                <w:sz w:val="20"/>
+                <w:szCs w:val="20"/>
+                <w:lang w:eastAsia="es-CL"/>
+              </w:rPr>
+              <w:t>del área</w:t>
+            </w:r>
+            <w:r>
+              <w:rPr>
+                <w:rFonts w:ascii="Calibri" w:hAnsi="Calibri" w:cs="Arial"/>
+                <w:iCs/>
+                <w:color w:val="548DD4"/>
+                <w:sz w:val="20"/>
+                <w:szCs w:val="20"/>
+                <w:lang w:eastAsia="es-CL"/>
+              </w:rPr>
+              <w:t xml:space="preserve"> en la reparación de insumos </w:t>
             </w:r>
             <w:r>
               <w:rPr>
@@ -3103,7 +3127,7 @@
     </w:p>
     <w:p>
       <w:pPr>
-        <w:pStyle w:val="ListParagraph"/>
+        <w:pStyle w:val="Prrafodelista"/>
         <w:numPr>
           <w:ilvl w:val="0"/>
           <w:numId w:val="1"/>
@@ -3129,7 +3153,7 @@
     </w:p>
     <w:tbl>
       <w:tblPr>
-        <w:tblStyle w:val="TableGrid"/>
+        <w:tblStyle w:val="Tablaconcuadrcula"/>
         <w:tblW w:w="9498" w:type="dxa"/>
         <w:tblInd w:w="-714" w:type="dxa"/>
         <w:tblBorders>
@@ -3205,19 +3229,27 @@
           </w:tcPr>
           <w:p>
             <w:pPr>
-              <w:pStyle w:val="Footer"/>
-              <w:jc w:val="both"/>
-              <w:rPr>
-                <w:rFonts w:ascii="Calibri" w:hAnsi="Calibri"/>
-                <w:color w:val="1F3864" w:themeColor="accent1" w:themeShade="80"/>
-              </w:rPr>
-            </w:pPr>
-            <w:r>
-              <w:rPr>
-                <w:rFonts w:ascii="Calibri" w:hAnsi="Calibri"/>
-                <w:color w:val="1F3864" w:themeColor="accent1" w:themeShade="80"/>
-              </w:rPr>
-              <w:t>En este apartado debes definir objetivos generales y específicos del Proyecto APT. Es importante aclarar que los objetivos se deben plantear en forma clara, concisa y sin dar mayores explicaciones, es decir, deben entenderse por sí solos. Se sugiere redactarlos utilizando un verbo en infinitivo, pues ello obliga a precisar acciones concretas.</w:t>
+              <w:pStyle w:val="Piedepgina"/>
+              <w:jc w:val="both"/>
+              <w:rPr>
+                <w:rFonts w:ascii="Calibri" w:hAnsi="Calibri"/>
+                <w:color w:val="1F3864" w:themeColor="accent1" w:themeShade="80"/>
+              </w:rPr>
+            </w:pPr>
+            <w:r>
+              <w:rPr>
+                <w:rFonts w:ascii="Calibri" w:hAnsi="Calibri"/>
+                <w:color w:val="1F3864" w:themeColor="accent1" w:themeShade="80"/>
+              </w:rPr>
+              <w:t xml:space="preserve">En este apartado debes definir objetivos generales y específicos del Proyecto APT. Es importante aclarar que los objetivos se deben plantear en forma clara, concisa y sin dar mayores explicaciones, es decir, </w:t>
+            </w:r>
+            <w:r>
+              <w:rPr>
+                <w:rFonts w:ascii="Calibri" w:hAnsi="Calibri"/>
+                <w:color w:val="1F3864" w:themeColor="accent1" w:themeShade="80"/>
+              </w:rPr>
+              <w:lastRenderedPageBreak/>
+              <w:t>deben entenderse por sí solos. Se sugiere redactarlos utilizando un verbo en infinitivo, pues ello obliga a precisar acciones concretas.</w:t>
             </w:r>
           </w:p>
         </w:tc>
@@ -3236,7 +3268,7 @@
     </w:p>
     <w:tbl>
       <w:tblPr>
-        <w:tblStyle w:val="TableGrid"/>
+        <w:tblStyle w:val="Tablaconcuadrcula"/>
         <w:tblW w:w="9498" w:type="dxa"/>
         <w:tblInd w:w="-714" w:type="dxa"/>
         <w:tblBorders>
@@ -4157,7 +4189,7 @@
     </w:p>
     <w:tbl>
       <w:tblPr>
-        <w:tblStyle w:val="TableGrid"/>
+        <w:tblStyle w:val="Tablaconcuadrcula"/>
         <w:tblW w:w="9498" w:type="dxa"/>
         <w:tblInd w:w="-714" w:type="dxa"/>
         <w:tblBorders>
@@ -4233,7 +4265,7 @@
           </w:tcPr>
           <w:p>
             <w:pPr>
-              <w:pStyle w:val="Footer"/>
+              <w:pStyle w:val="Piedepgina"/>
               <w:jc w:val="both"/>
               <w:rPr>
                 <w:rFonts w:ascii="Calibri" w:hAnsi="Calibri"/>
@@ -4285,7 +4317,7 @@
     </w:p>
     <w:tbl>
       <w:tblPr>
-        <w:tblStyle w:val="TableGrid"/>
+        <w:tblStyle w:val="Tablaconcuadrcula"/>
         <w:tblW w:w="9498" w:type="dxa"/>
         <w:tblInd w:w="-714" w:type="dxa"/>
         <w:tblBorders>
@@ -4432,7 +4464,6 @@
               <w:t xml:space="preserve">(Daily </w:t>
             </w:r>
             <w:bookmarkStart w:id="1" w:name="_Int_c8EfDkNE"/>
-            <w:proofErr w:type="gramStart"/>
             <w:r>
               <w:rPr>
                 <w:rFonts w:ascii="Calibri" w:hAnsi="Calibri" w:cs="Arial"/>
@@ -4444,7 +4475,6 @@
               <w:t>meeting</w:t>
             </w:r>
             <w:bookmarkEnd w:id="1"/>
-            <w:proofErr w:type="gramEnd"/>
             <w:r>
               <w:rPr>
                 <w:rFonts w:ascii="Calibri" w:hAnsi="Calibri" w:cs="Arial"/>
@@ -4653,6 +4683,7 @@
                 <w:szCs w:val="20"/>
                 <w:lang w:eastAsia="es-CL"/>
               </w:rPr>
+              <w:lastRenderedPageBreak/>
               <w:t>-En el primer sprint, desarrollaremos un módulo de inventarios del sistema de gestión y el CRUD para registrar los productos.</w:t>
             </w:r>
           </w:p>
@@ -4797,7 +4828,7 @@
     </w:p>
     <w:tbl>
       <w:tblPr>
-        <w:tblStyle w:val="TableGrid"/>
+        <w:tblStyle w:val="Tablaconcuadrcula"/>
         <w:tblW w:w="9640" w:type="dxa"/>
         <w:tblInd w:w="-714" w:type="dxa"/>
         <w:tblBorders>
@@ -4838,6 +4869,7 @@
                 <w:sz w:val="28"/>
                 <w:szCs w:val="28"/>
               </w:rPr>
+              <w:lastRenderedPageBreak/>
               <w:t>6</w:t>
             </w:r>
             <w:r>
@@ -4929,7 +4961,7 @@
     </w:p>
     <w:tbl>
       <w:tblPr>
-        <w:tblStyle w:val="TableGrid"/>
+        <w:tblStyle w:val="Tablaconcuadrcula"/>
         <w:tblW w:w="10062" w:type="dxa"/>
         <w:tblInd w:w="-714" w:type="dxa"/>
         <w:tblBorders>
@@ -4959,7 +4991,7 @@
           </w:tcPr>
           <w:p>
             <w:pPr>
-              <w:pStyle w:val="Footer"/>
+              <w:pStyle w:val="Piedepgina"/>
               <w:jc w:val="center"/>
               <w:rPr>
                 <w:rFonts w:ascii="Calibri" w:hAnsi="Calibri"/>
@@ -4978,7 +5010,7 @@
           </w:p>
           <w:p>
             <w:pPr>
-              <w:pStyle w:val="Footer"/>
+              <w:pStyle w:val="Piedepgina"/>
               <w:jc w:val="center"/>
               <w:rPr>
                 <w:rFonts w:ascii="Calibri" w:hAnsi="Calibri"/>
@@ -5003,7 +5035,7 @@
           </w:tcPr>
           <w:p>
             <w:pPr>
-              <w:pStyle w:val="Footer"/>
+              <w:pStyle w:val="Piedepgina"/>
               <w:jc w:val="center"/>
               <w:rPr>
                 <w:rFonts w:ascii="Calibri" w:hAnsi="Calibri"/>
@@ -5028,7 +5060,7 @@
           </w:tcPr>
           <w:p>
             <w:pPr>
-              <w:pStyle w:val="Footer"/>
+              <w:pStyle w:val="Piedepgina"/>
               <w:jc w:val="center"/>
               <w:rPr>
                 <w:rFonts w:ascii="Calibri" w:hAnsi="Calibri"/>
@@ -5053,7 +5085,7 @@
           </w:tcPr>
           <w:p>
             <w:pPr>
-              <w:pStyle w:val="Footer"/>
+              <w:pStyle w:val="Piedepgina"/>
               <w:jc w:val="center"/>
               <w:rPr>
                 <w:rFonts w:ascii="Calibri" w:hAnsi="Calibri"/>
@@ -5082,7 +5114,7 @@
           </w:tcPr>
           <w:p>
             <w:pPr>
-              <w:pStyle w:val="Footer"/>
+              <w:pStyle w:val="Piedepgina"/>
               <w:jc w:val="both"/>
               <w:rPr>
                 <w:rFonts w:ascii="Calibri" w:hAnsi="Calibri"/>
@@ -5106,7 +5138,7 @@
           </w:tcPr>
           <w:p>
             <w:pPr>
-              <w:pStyle w:val="Footer"/>
+              <w:pStyle w:val="Piedepgina"/>
               <w:jc w:val="both"/>
               <w:rPr>
                 <w:rFonts w:ascii="Calibri" w:hAnsi="Calibri"/>
@@ -5146,25 +5178,7 @@
                 <w:b/>
                 <w:color w:val="1F3864" w:themeColor="accent1" w:themeShade="80"/>
               </w:rPr>
-              <w:t xml:space="preserve">Incluye historias de usuario, épicas , casos de uso y </w:t>
-            </w:r>
-            <w:proofErr w:type="gramStart"/>
-            <w:r>
-              <w:rPr>
-                <w:rFonts w:ascii="Calibri" w:hAnsi="Calibri"/>
-                <w:b/>
-                <w:color w:val="1F3864" w:themeColor="accent1" w:themeShade="80"/>
-              </w:rPr>
-              <w:t>otra tipo</w:t>
-            </w:r>
-            <w:proofErr w:type="gramEnd"/>
-            <w:r>
-              <w:rPr>
-                <w:rFonts w:ascii="Calibri" w:hAnsi="Calibri"/>
-                <w:b/>
-                <w:color w:val="1F3864" w:themeColor="accent1" w:themeShade="80"/>
-              </w:rPr>
-              <w:t xml:space="preserve"> de modelados.</w:t>
+              <w:t>Incluye historias de usuario, épicas , casos de uso y otra tipo de modelados.</w:t>
             </w:r>
           </w:p>
         </w:tc>
@@ -5174,7 +5188,7 @@
           </w:tcPr>
           <w:p>
             <w:pPr>
-              <w:pStyle w:val="Footer"/>
+              <w:pStyle w:val="Piedepgina"/>
               <w:jc w:val="both"/>
               <w:rPr>
                 <w:rFonts w:ascii="Calibri" w:hAnsi="Calibri"/>
@@ -5203,7 +5217,7 @@
           </w:tcPr>
           <w:p>
             <w:pPr>
-              <w:pStyle w:val="Footer"/>
+              <w:pStyle w:val="Piedepgina"/>
               <w:jc w:val="both"/>
               <w:rPr>
                 <w:rFonts w:ascii="Calibri" w:hAnsi="Calibri"/>
@@ -5227,7 +5241,7 @@
           </w:tcPr>
           <w:p>
             <w:pPr>
-              <w:pStyle w:val="Footer"/>
+              <w:pStyle w:val="Piedepgina"/>
               <w:jc w:val="both"/>
               <w:rPr>
                 <w:rFonts w:ascii="Calibri" w:hAnsi="Calibri"/>
@@ -5251,7 +5265,7 @@
           </w:tcPr>
           <w:p>
             <w:pPr>
-              <w:pStyle w:val="Footer"/>
+              <w:pStyle w:val="Piedepgina"/>
               <w:jc w:val="both"/>
               <w:rPr>
                 <w:rFonts w:ascii="Calibri" w:hAnsi="Calibri"/>
@@ -5275,7 +5289,7 @@
           </w:tcPr>
           <w:p>
             <w:pPr>
-              <w:pStyle w:val="Footer"/>
+              <w:pStyle w:val="Piedepgina"/>
               <w:jc w:val="both"/>
               <w:rPr>
                 <w:rFonts w:ascii="Calibri" w:hAnsi="Calibri"/>
@@ -5304,7 +5318,7 @@
           </w:tcPr>
           <w:p>
             <w:pPr>
-              <w:pStyle w:val="Footer"/>
+              <w:pStyle w:val="Piedepgina"/>
               <w:jc w:val="both"/>
               <w:rPr>
                 <w:rFonts w:ascii="Calibri" w:hAnsi="Calibri"/>
@@ -5328,7 +5342,7 @@
           </w:tcPr>
           <w:p>
             <w:pPr>
-              <w:pStyle w:val="Footer"/>
+              <w:pStyle w:val="Piedepgina"/>
               <w:jc w:val="both"/>
               <w:rPr>
                 <w:rFonts w:ascii="Calibri" w:hAnsi="Calibri"/>
@@ -5342,18 +5356,8 @@
                 <w:b/>
                 <w:color w:val="1F3864" w:themeColor="accent1" w:themeShade="80"/>
               </w:rPr>
-              <w:t xml:space="preserve">Daily </w:t>
-            </w:r>
-            <w:proofErr w:type="gramStart"/>
-            <w:r>
-              <w:rPr>
-                <w:rFonts w:ascii="Calibri" w:hAnsi="Calibri"/>
-                <w:b/>
-                <w:color w:val="1F3864" w:themeColor="accent1" w:themeShade="80"/>
-              </w:rPr>
-              <w:t>meeting</w:t>
-            </w:r>
-            <w:proofErr w:type="gramEnd"/>
+              <w:t>Daily meeting</w:t>
+            </w:r>
           </w:p>
         </w:tc>
         <w:tc>
@@ -5362,7 +5366,7 @@
           </w:tcPr>
           <w:p>
             <w:pPr>
-              <w:pStyle w:val="Footer"/>
+              <w:pStyle w:val="Piedepgina"/>
               <w:jc w:val="both"/>
               <w:rPr>
                 <w:rFonts w:ascii="Calibri" w:hAnsi="Calibri"/>
@@ -5386,7 +5390,7 @@
           </w:tcPr>
           <w:p>
             <w:pPr>
-              <w:pStyle w:val="Footer"/>
+              <w:pStyle w:val="Piedepgina"/>
               <w:jc w:val="both"/>
               <w:rPr>
                 <w:rFonts w:ascii="Calibri" w:hAnsi="Calibri"/>
@@ -5415,7 +5419,7 @@
           </w:tcPr>
           <w:p>
             <w:pPr>
-              <w:pStyle w:val="Footer"/>
+              <w:pStyle w:val="Piedepgina"/>
               <w:jc w:val="both"/>
               <w:rPr>
                 <w:rFonts w:ascii="Calibri" w:hAnsi="Calibri"/>
@@ -5431,7 +5435,7 @@
           </w:tcPr>
           <w:p>
             <w:pPr>
-              <w:pStyle w:val="Footer"/>
+              <w:pStyle w:val="Piedepgina"/>
               <w:jc w:val="both"/>
               <w:rPr>
                 <w:rFonts w:ascii="Calibri" w:hAnsi="Calibri"/>
@@ -5447,7 +5451,7 @@
           </w:tcPr>
           <w:p>
             <w:pPr>
-              <w:pStyle w:val="Footer"/>
+              <w:pStyle w:val="Piedepgina"/>
               <w:jc w:val="both"/>
               <w:rPr>
                 <w:rFonts w:ascii="Calibri" w:hAnsi="Calibri"/>
@@ -5463,7 +5467,7 @@
           </w:tcPr>
           <w:p>
             <w:pPr>
-              <w:pStyle w:val="Footer"/>
+              <w:pStyle w:val="Piedepgina"/>
               <w:jc w:val="both"/>
               <w:rPr>
                 <w:rFonts w:ascii="Calibri" w:hAnsi="Calibri"/>
@@ -5488,7 +5492,7 @@
     </w:p>
     <w:tbl>
       <w:tblPr>
-        <w:tblStyle w:val="TableGrid"/>
+        <w:tblStyle w:val="Tablaconcuadrcula"/>
         <w:tblW w:w="9640" w:type="dxa"/>
         <w:tblInd w:w="-714" w:type="dxa"/>
         <w:tblBorders>
@@ -5564,7 +5568,7 @@
           </w:tcPr>
           <w:p>
             <w:pPr>
-              <w:pStyle w:val="Footer"/>
+              <w:pStyle w:val="Piedepgina"/>
               <w:jc w:val="both"/>
               <w:rPr>
                 <w:rFonts w:ascii="Calibri" w:hAnsi="Calibri"/>
@@ -5623,7 +5627,7 @@
     </w:p>
     <w:tbl>
       <w:tblPr>
-        <w:tblStyle w:val="TableGrid"/>
+        <w:tblStyle w:val="Tablaconcuadrcula"/>
         <w:tblW w:w="11061" w:type="dxa"/>
         <w:jc w:val="center"/>
         <w:tblBorders>
@@ -5850,7 +5854,7 @@
             </w:r>
             <w:r>
               <w:rPr>
-                <w:rStyle w:val="FootnoteReference"/>
+                <w:rStyle w:val="Refdenotaalpie"/>
                 <w:rFonts w:ascii="Calibri" w:hAnsi="Calibri"/>
                 <w:color w:val="1F3864" w:themeColor="accent1" w:themeShade="80"/>
               </w:rPr>
@@ -5921,366 +5925,8 @@
                   <w14:round/>
                 </w14:textOutline>
               </w:rPr>
-              <w:t xml:space="preserve">• Ofrecer propuestas de solución informática analizando de forma integral los procesos de acuerdo con los requerimientos de la organización. </w:t>
-            </w:r>
-          </w:p>
-          <w:p>
-            <w:pPr>
-              <w:jc w:val="both"/>
-              <w:rPr>
-                <w:rFonts w:ascii="Calibri" w:hAnsi="Calibri" w:cs="Arial"/>
-                <w:i/>
-                <w:color w:val="548DD4"/>
-                <w:sz w:val="18"/>
-                <w:szCs w:val="20"/>
-                <w:lang w:eastAsia="es-CL"/>
-              </w:rPr>
-            </w:pPr>
-          </w:p>
-        </w:tc>
-        <w:tc>
-          <w:tcPr>
-            <w:tcW w:w="1580" w:type="dxa"/>
-          </w:tcPr>
-          <w:p>
-            <w:pPr>
-              <w:jc w:val="both"/>
-              <w:rPr>
-                <w:b/>
-                <w:sz w:val="18"/>
-                <w:szCs w:val="24"/>
-              </w:rPr>
-            </w:pPr>
-            <w:r>
-              <w:rPr>
-                <w:rFonts w:ascii="Calibri" w:hAnsi="Calibri" w:cs="Arial"/>
-                <w:iCs/>
-                <w:color w:val="548DD4"/>
-                <w:sz w:val="20"/>
-                <w:szCs w:val="20"/>
-                <w:lang w:eastAsia="es-CL"/>
-              </w:rPr>
-              <w:t>Desarrollar e implementar un módulo de</w:t>
-            </w:r>
-          </w:p>
-        </w:tc>
-        <w:tc>
-          <w:tcPr>
-            <w:tcW w:w="1580" w:type="dxa"/>
-          </w:tcPr>
-          <w:p>
-            <w:pPr>
-              <w:jc w:val="both"/>
-              <w:rPr>
-                <w:bCs/>
-                <w:color w:val="4472C4" w:themeColor="accent1"/>
-                <w:sz w:val="18"/>
-                <w:szCs w:val="24"/>
-              </w:rPr>
-            </w:pPr>
-            <w:r>
-              <w:rPr>
-                <w:bCs/>
-                <w:color w:val="4472C4" w:themeColor="accent1"/>
-                <w:sz w:val="18"/>
-                <w:szCs w:val="24"/>
-              </w:rPr>
-              <w:t xml:space="preserve">Hacer un </w:t>
-            </w:r>
-            <w:proofErr w:type="spellStart"/>
-            <w:r>
-              <w:rPr>
-                <w:bCs/>
-                <w:color w:val="4472C4" w:themeColor="accent1"/>
-                <w:sz w:val="18"/>
-                <w:szCs w:val="24"/>
-              </w:rPr>
-              <w:t>crud</w:t>
-            </w:r>
-            <w:proofErr w:type="spellEnd"/>
-            <w:r>
-              <w:rPr>
-                <w:bCs/>
-                <w:color w:val="4472C4" w:themeColor="accent1"/>
-                <w:sz w:val="18"/>
-                <w:szCs w:val="24"/>
-              </w:rPr>
-              <w:t xml:space="preserve"> de los productos y almacenarlos</w:t>
-            </w:r>
-          </w:p>
-        </w:tc>
-        <w:tc>
-          <w:tcPr>
-            <w:tcW w:w="1580" w:type="dxa"/>
-          </w:tcPr>
-          <w:p>
-            <w:pPr>
-              <w:jc w:val="both"/>
-              <w:rPr>
-                <w:rFonts w:ascii="Calibri" w:hAnsi="Calibri" w:cs="Arial"/>
-                <w:i/>
-                <w:color w:val="548DD4"/>
-                <w:sz w:val="18"/>
-                <w:szCs w:val="20"/>
-                <w:lang w:eastAsia="es-CL"/>
-              </w:rPr>
-            </w:pPr>
-            <w:r>
-              <w:rPr>
-                <w:rFonts w:ascii="Calibri" w:hAnsi="Calibri" w:cs="Arial"/>
-                <w:i/>
-                <w:color w:val="548DD4"/>
-                <w:sz w:val="18"/>
-                <w:szCs w:val="20"/>
-                <w:lang w:eastAsia="es-CL"/>
-              </w:rPr>
-              <w:t xml:space="preserve">Internet, computadores de escritorio, </w:t>
-            </w:r>
-            <w:proofErr w:type="spellStart"/>
-            <w:r>
-              <w:rPr>
-                <w:rFonts w:ascii="Calibri" w:hAnsi="Calibri" w:cs="Arial"/>
-                <w:i/>
-                <w:color w:val="548DD4"/>
-                <w:sz w:val="18"/>
-                <w:szCs w:val="20"/>
-                <w:lang w:eastAsia="es-CL"/>
-              </w:rPr>
-              <w:t>framework</w:t>
-            </w:r>
-            <w:proofErr w:type="spellEnd"/>
-            <w:r>
-              <w:rPr>
-                <w:rFonts w:ascii="Calibri" w:hAnsi="Calibri" w:cs="Arial"/>
-                <w:i/>
-                <w:color w:val="548DD4"/>
-                <w:sz w:val="18"/>
-                <w:szCs w:val="20"/>
-                <w:lang w:eastAsia="es-CL"/>
-              </w:rPr>
-              <w:t xml:space="preserve"> de trabajo de </w:t>
-            </w:r>
-            <w:proofErr w:type="spellStart"/>
-            <w:r>
-              <w:rPr>
-                <w:rFonts w:ascii="Calibri" w:hAnsi="Calibri" w:cs="Arial"/>
-                <w:i/>
-                <w:color w:val="548DD4"/>
-                <w:sz w:val="18"/>
-                <w:szCs w:val="20"/>
-                <w:lang w:eastAsia="es-CL"/>
-              </w:rPr>
-              <w:t>ReactJS</w:t>
-            </w:r>
-            <w:proofErr w:type="spellEnd"/>
-            <w:r>
-              <w:rPr>
-                <w:rFonts w:ascii="Calibri" w:hAnsi="Calibri" w:cs="Arial"/>
-                <w:i/>
-                <w:color w:val="548DD4"/>
-                <w:sz w:val="18"/>
-                <w:szCs w:val="20"/>
-                <w:lang w:eastAsia="es-CL"/>
-              </w:rPr>
-              <w:t xml:space="preserve">, </w:t>
-            </w:r>
-            <w:proofErr w:type="spellStart"/>
-            <w:r>
-              <w:rPr>
-                <w:rFonts w:ascii="Calibri" w:hAnsi="Calibri" w:cs="Arial"/>
-                <w:i/>
-                <w:color w:val="548DD4"/>
-                <w:sz w:val="18"/>
-                <w:szCs w:val="20"/>
-                <w:lang w:eastAsia="es-CL"/>
-              </w:rPr>
-              <w:t>NodeJS</w:t>
-            </w:r>
-            <w:proofErr w:type="spellEnd"/>
-            <w:r>
-              <w:rPr>
-                <w:rFonts w:ascii="Calibri" w:hAnsi="Calibri" w:cs="Arial"/>
-                <w:i/>
-                <w:color w:val="548DD4"/>
-                <w:sz w:val="18"/>
-                <w:szCs w:val="20"/>
-                <w:lang w:eastAsia="es-CL"/>
-              </w:rPr>
-              <w:t>, HTML, CSS y MySQL</w:t>
-            </w:r>
-          </w:p>
-        </w:tc>
-        <w:tc>
-          <w:tcPr>
-            <w:tcW w:w="1580" w:type="dxa"/>
-            <w:tcBorders>
-              <w:right w:val="single" w:sz="4" w:space="0" w:color="FFFFFF" w:themeColor="background1"/>
-            </w:tcBorders>
-          </w:tcPr>
-          <w:p>
-            <w:pPr>
-              <w:jc w:val="both"/>
-              <w:rPr>
-                <w:rFonts w:ascii="Calibri" w:hAnsi="Calibri" w:cs="Arial"/>
-                <w:i/>
-                <w:color w:val="548DD4"/>
-                <w:sz w:val="18"/>
-                <w:szCs w:val="20"/>
-                <w:lang w:eastAsia="es-CL"/>
-              </w:rPr>
-            </w:pPr>
-            <w:r>
-              <w:rPr>
-                <w:rFonts w:ascii="Calibri" w:hAnsi="Calibri" w:cs="Arial"/>
-                <w:i/>
-                <w:color w:val="548DD4"/>
-                <w:sz w:val="18"/>
-                <w:szCs w:val="20"/>
-                <w:lang w:eastAsia="es-CL"/>
-              </w:rPr>
-              <w:t xml:space="preserve">2 </w:t>
-            </w:r>
-            <w:proofErr w:type="gramStart"/>
-            <w:r>
-              <w:rPr>
-                <w:rFonts w:ascii="Calibri" w:hAnsi="Calibri" w:cs="Arial"/>
-                <w:i/>
-                <w:color w:val="548DD4"/>
-                <w:sz w:val="18"/>
-                <w:szCs w:val="20"/>
-                <w:lang w:eastAsia="es-CL"/>
-              </w:rPr>
-              <w:t>Semanas</w:t>
-            </w:r>
-            <w:proofErr w:type="gramEnd"/>
-          </w:p>
-          <w:p>
-            <w:pPr>
-              <w:jc w:val="both"/>
-              <w:rPr>
-                <w:rFonts w:ascii="Calibri" w:hAnsi="Calibri" w:cs="Arial"/>
-                <w:i/>
-                <w:color w:val="548DD4"/>
-                <w:sz w:val="18"/>
-                <w:szCs w:val="20"/>
-                <w:lang w:eastAsia="es-CL"/>
-              </w:rPr>
-            </w:pPr>
-          </w:p>
-        </w:tc>
-        <w:tc>
-          <w:tcPr>
-            <w:tcW w:w="1580" w:type="dxa"/>
-            <w:tcBorders>
-              <w:left w:val="single" w:sz="4" w:space="0" w:color="FFFFFF" w:themeColor="background1"/>
-            </w:tcBorders>
-            <w:shd w:val="clear" w:color="auto" w:fill="D9D9D9" w:themeFill="background1" w:themeFillShade="D9"/>
-          </w:tcPr>
-          <w:p>
-            <w:pPr>
-              <w:jc w:val="both"/>
-              <w:rPr>
-                <w:bCs/>
-                <w:sz w:val="18"/>
-                <w:szCs w:val="24"/>
-              </w:rPr>
-            </w:pPr>
-            <w:r>
-              <w:rPr>
-                <w:bCs/>
-                <w:color w:val="4472C4" w:themeColor="accent1"/>
-                <w:sz w:val="18"/>
-                <w:szCs w:val="24"/>
-              </w:rPr>
-              <w:t xml:space="preserve">Matías Bello, </w:t>
-            </w:r>
-            <w:proofErr w:type="spellStart"/>
-            <w:r>
-              <w:rPr>
-                <w:bCs/>
-                <w:color w:val="4472C4" w:themeColor="accent1"/>
-                <w:sz w:val="18"/>
-                <w:szCs w:val="24"/>
-              </w:rPr>
-              <w:t>Bastian</w:t>
-            </w:r>
-            <w:proofErr w:type="spellEnd"/>
-            <w:r>
-              <w:rPr>
-                <w:bCs/>
-                <w:color w:val="4472C4" w:themeColor="accent1"/>
-                <w:sz w:val="18"/>
-                <w:szCs w:val="24"/>
-              </w:rPr>
-              <w:t xml:space="preserve"> Olivares, Nicolas Friz</w:t>
-            </w:r>
-          </w:p>
-        </w:tc>
-        <w:tc>
-          <w:tcPr>
-            <w:tcW w:w="1581" w:type="dxa"/>
-          </w:tcPr>
-          <w:p>
-            <w:pPr>
-              <w:jc w:val="both"/>
-              <w:rPr>
-                <w:bCs/>
-                <w:sz w:val="18"/>
-                <w:szCs w:val="24"/>
-              </w:rPr>
-            </w:pPr>
-            <w:r>
-              <w:rPr>
-                <w:bCs/>
-                <w:color w:val="4472C4" w:themeColor="accent1"/>
-                <w:sz w:val="18"/>
-                <w:szCs w:val="24"/>
-              </w:rPr>
-              <w:t xml:space="preserve">La tarea es simple y la hemos aplicado muchas veces para la creación de </w:t>
-            </w:r>
-            <w:proofErr w:type="spellStart"/>
-            <w:r>
-              <w:rPr>
-                <w:bCs/>
-                <w:color w:val="4472C4" w:themeColor="accent1"/>
-                <w:sz w:val="18"/>
-                <w:szCs w:val="24"/>
-              </w:rPr>
-              <w:t>API’s</w:t>
-            </w:r>
-            <w:proofErr w:type="spellEnd"/>
-            <w:r>
-              <w:rPr>
-                <w:bCs/>
-                <w:color w:val="4472C4" w:themeColor="accent1"/>
-                <w:sz w:val="18"/>
-                <w:szCs w:val="24"/>
-              </w:rPr>
-              <w:t xml:space="preserve"> Rest a lo largo de la carrera</w:t>
-            </w:r>
-          </w:p>
-        </w:tc>
-      </w:tr>
-      <w:tr>
-        <w:trPr>
-          <w:jc w:val="center"/>
-        </w:trPr>
-        <w:tc>
-          <w:tcPr>
-            <w:tcW w:w="1580" w:type="dxa"/>
-          </w:tcPr>
-          <w:p>
-            <w:pPr>
-              <w:jc w:val="both"/>
-              <w:rPr>
-                <w:rFonts w:ascii="Calibri" w:hAnsi="Calibri" w:cs="Arial"/>
-                <w:i/>
-                <w:color w:val="548DD4"/>
-                <w:sz w:val="18"/>
-                <w:szCs w:val="20"/>
-                <w:lang w:eastAsia="es-CL"/>
-              </w:rPr>
-            </w:pPr>
+              <w:t xml:space="preserve">• Ofrecer propuestas de solución </w:t>
+            </w:r>
             <w:r>
               <w:rPr>
                 <w:bCs/>
@@ -6296,8 +5942,22 @@
                   <w14:round/>
                 </w14:textOutline>
               </w:rPr>
-              <w:t>Construir programas y rutinas de variada complejidad para dar solución a requerimientos de la organización, acordes a tecnologías de mercado y utilizando buenas prácticas de codificación.</w:t>
-            </w:r>
+              <w:lastRenderedPageBreak/>
+              <w:t xml:space="preserve">informática analizando de forma integral los procesos de acuerdo con los requerimientos de la organización. </w:t>
+            </w:r>
+          </w:p>
+          <w:p>
+            <w:pPr>
+              <w:jc w:val="both"/>
+              <w:rPr>
+                <w:rFonts w:ascii="Calibri" w:hAnsi="Calibri" w:cs="Arial"/>
+                <w:i/>
+                <w:color w:val="548DD4"/>
+                <w:sz w:val="18"/>
+                <w:szCs w:val="20"/>
+                <w:lang w:eastAsia="es-CL"/>
+              </w:rPr>
+            </w:pPr>
           </w:p>
         </w:tc>
         <w:tc>
@@ -6308,24 +5968,22 @@
             <w:pPr>
               <w:jc w:val="both"/>
               <w:rPr>
-                <w:rFonts w:ascii="Calibri" w:hAnsi="Calibri" w:cs="Arial"/>
-                <w:i/>
-                <w:color w:val="548DD4"/>
-                <w:sz w:val="18"/>
-                <w:szCs w:val="20"/>
-                <w:lang w:eastAsia="es-CL"/>
-              </w:rPr>
-            </w:pPr>
-            <w:r>
-              <w:rPr>
-                <w:rFonts w:ascii="Calibri" w:hAnsi="Calibri" w:cs="Arial"/>
-                <w:iCs/>
-                <w:color w:val="548DD4"/>
-                <w:sz w:val="20"/>
-                <w:szCs w:val="20"/>
-                <w:lang w:eastAsia="es-CL"/>
-              </w:rPr>
-              <w:t>Optimizar los procesos de control y reposición de insumos electrónicos</w:t>
+                <w:b/>
+                <w:sz w:val="18"/>
+                <w:szCs w:val="24"/>
+              </w:rPr>
+            </w:pPr>
+            <w:r>
+              <w:rPr>
+                <w:rFonts w:ascii="Calibri" w:hAnsi="Calibri" w:cs="Arial"/>
+                <w:iCs/>
+                <w:color w:val="548DD4"/>
+                <w:sz w:val="20"/>
+                <w:szCs w:val="20"/>
+                <w:lang w:eastAsia="es-CL"/>
+              </w:rPr>
+              <w:lastRenderedPageBreak/>
+              <w:t>Desarrollar e implementar un módulo de</w:t>
             </w:r>
           </w:p>
         </w:tc>
@@ -6337,24 +5995,40 @@
             <w:pPr>
               <w:jc w:val="both"/>
               <w:rPr>
-                <w:rFonts w:ascii="Calibri" w:hAnsi="Calibri" w:cs="Arial"/>
-                <w:i/>
-                <w:color w:val="548DD4"/>
-                <w:sz w:val="18"/>
-                <w:szCs w:val="20"/>
-                <w:lang w:eastAsia="es-CL"/>
-              </w:rPr>
-            </w:pPr>
-            <w:r>
-              <w:rPr>
-                <w:rFonts w:ascii="Calibri" w:hAnsi="Calibri" w:cs="Arial"/>
-                <w:i/>
-                <w:color w:val="548DD4"/>
-                <w:sz w:val="18"/>
-                <w:szCs w:val="20"/>
-                <w:lang w:eastAsia="es-CL"/>
-              </w:rPr>
-              <w:t>Registrar entradas y salidas de los productos</w:t>
+                <w:bCs/>
+                <w:color w:val="4472C4" w:themeColor="accent1"/>
+                <w:sz w:val="18"/>
+                <w:szCs w:val="24"/>
+              </w:rPr>
+            </w:pPr>
+            <w:r>
+              <w:rPr>
+                <w:bCs/>
+                <w:color w:val="4472C4" w:themeColor="accent1"/>
+                <w:sz w:val="18"/>
+                <w:szCs w:val="24"/>
+              </w:rPr>
+              <w:t xml:space="preserve">Hacer un </w:t>
+            </w:r>
+            <w:proofErr w:type="spellStart"/>
+            <w:r>
+              <w:rPr>
+                <w:bCs/>
+                <w:color w:val="4472C4" w:themeColor="accent1"/>
+                <w:sz w:val="18"/>
+                <w:szCs w:val="24"/>
+              </w:rPr>
+              <w:t>crud</w:t>
+            </w:r>
+            <w:proofErr w:type="spellEnd"/>
+            <w:r>
+              <w:rPr>
+                <w:bCs/>
+                <w:color w:val="4472C4" w:themeColor="accent1"/>
+                <w:sz w:val="18"/>
+                <w:szCs w:val="24"/>
+              </w:rPr>
+              <w:t xml:space="preserve"> de los productos y almacenarlos</w:t>
             </w:r>
           </w:p>
         </w:tc>
@@ -6407,7 +6081,19 @@
                 <w:szCs w:val="20"/>
                 <w:lang w:eastAsia="es-CL"/>
               </w:rPr>
-              <w:t xml:space="preserve"> de trabajo de </w:t>
+              <w:t xml:space="preserve"> de </w:t>
+            </w:r>
+            <w:r>
+              <w:rPr>
+                <w:rFonts w:ascii="Calibri" w:hAnsi="Calibri" w:cs="Arial"/>
+                <w:i/>
+                <w:color w:val="548DD4"/>
+                <w:sz w:val="18"/>
+                <w:szCs w:val="20"/>
+                <w:lang w:eastAsia="es-CL"/>
+              </w:rPr>
+              <w:lastRenderedPageBreak/>
+              <w:t xml:space="preserve">trabajo de </w:t>
             </w:r>
             <w:proofErr w:type="spellStart"/>
             <w:r>
@@ -6487,8 +6173,22 @@
                 <w:szCs w:val="20"/>
                 <w:lang w:eastAsia="es-CL"/>
               </w:rPr>
-              <w:t>1 semana</w:t>
-            </w:r>
+              <w:lastRenderedPageBreak/>
+              <w:t>2 Semanas</w:t>
+            </w:r>
+          </w:p>
+          <w:p>
+            <w:pPr>
+              <w:jc w:val="both"/>
+              <w:rPr>
+                <w:rFonts w:ascii="Calibri" w:hAnsi="Calibri" w:cs="Arial"/>
+                <w:i/>
+                <w:color w:val="548DD4"/>
+                <w:sz w:val="18"/>
+                <w:szCs w:val="20"/>
+                <w:lang w:eastAsia="es-CL"/>
+              </w:rPr>
+            </w:pPr>
           </w:p>
         </w:tc>
         <w:tc>
@@ -6503,12 +6203,9 @@
             <w:pPr>
               <w:jc w:val="both"/>
               <w:rPr>
-                <w:rFonts w:ascii="Calibri" w:hAnsi="Calibri" w:cs="Arial"/>
-                <w:i/>
-                <w:color w:val="548DD4"/>
-                <w:sz w:val="18"/>
-                <w:szCs w:val="20"/>
-                <w:lang w:eastAsia="es-CL"/>
+                <w:bCs/>
+                <w:sz w:val="18"/>
+                <w:szCs w:val="24"/>
               </w:rPr>
             </w:pPr>
             <w:r>
@@ -6550,24 +6247,49 @@
             <w:pPr>
               <w:jc w:val="both"/>
               <w:rPr>
-                <w:rFonts w:ascii="Calibri" w:hAnsi="Calibri" w:cs="Arial"/>
-                <w:i/>
-                <w:color w:val="548DD4"/>
-                <w:sz w:val="18"/>
-                <w:szCs w:val="20"/>
-                <w:lang w:eastAsia="es-CL"/>
-              </w:rPr>
-            </w:pPr>
-            <w:r>
-              <w:rPr>
-                <w:rFonts w:ascii="Calibri" w:hAnsi="Calibri" w:cs="Arial"/>
-                <w:i/>
-                <w:color w:val="548DD4"/>
-                <w:sz w:val="18"/>
-                <w:szCs w:val="20"/>
-                <w:lang w:eastAsia="es-CL"/>
-              </w:rPr>
-              <w:t>Es una funcionalidad de igual complejidad a la tarea anterior</w:t>
+                <w:bCs/>
+                <w:sz w:val="18"/>
+                <w:szCs w:val="24"/>
+              </w:rPr>
+            </w:pPr>
+            <w:r>
+              <w:rPr>
+                <w:bCs/>
+                <w:color w:val="4472C4" w:themeColor="accent1"/>
+                <w:sz w:val="18"/>
+                <w:szCs w:val="24"/>
+              </w:rPr>
+              <w:t xml:space="preserve">La tarea es simple y la hemos aplicado muchas veces para la </w:t>
+            </w:r>
+            <w:r>
+              <w:rPr>
+                <w:bCs/>
+                <w:color w:val="4472C4" w:themeColor="accent1"/>
+                <w:sz w:val="18"/>
+                <w:szCs w:val="24"/>
+              </w:rPr>
+              <w:lastRenderedPageBreak/>
+              <w:t xml:space="preserve">creación de </w:t>
+            </w:r>
+            <w:proofErr w:type="spellStart"/>
+            <w:r>
+              <w:rPr>
+                <w:bCs/>
+                <w:color w:val="4472C4" w:themeColor="accent1"/>
+                <w:sz w:val="18"/>
+                <w:szCs w:val="24"/>
+              </w:rPr>
+              <w:t>API’s</w:t>
+            </w:r>
+            <w:proofErr w:type="spellEnd"/>
+            <w:r>
+              <w:rPr>
+                <w:bCs/>
+                <w:color w:val="4472C4" w:themeColor="accent1"/>
+                <w:sz w:val="18"/>
+                <w:szCs w:val="24"/>
+              </w:rPr>
+              <w:t xml:space="preserve"> Rest a lo largo de la carrera</w:t>
             </w:r>
           </w:p>
         </w:tc>
@@ -6582,6 +6304,17 @@
           </w:tcPr>
           <w:p>
             <w:pPr>
+              <w:jc w:val="both"/>
+              <w:rPr>
+                <w:rFonts w:ascii="Calibri" w:hAnsi="Calibri" w:cs="Arial"/>
+                <w:i/>
+                <w:color w:val="548DD4"/>
+                <w:sz w:val="18"/>
+                <w:szCs w:val="20"/>
+                <w:lang w:eastAsia="es-CL"/>
+              </w:rPr>
+            </w:pPr>
+            <w:r>
               <w:rPr>
                 <w:bCs/>
                 <w:color w:val="4472C4" w:themeColor="accent1"/>
@@ -6596,8 +6329,293 @@
                   <w14:round/>
                 </w14:textOutline>
               </w:rPr>
-            </w:pPr>
-            <w:r>
+              <w:lastRenderedPageBreak/>
+              <w:t>Construir programas y rutinas de variada complejidad para dar solución a requerimientos de la organización, acordes a tecnologías de mercado y utilizando buenas prácticas de codificación.</w:t>
+            </w:r>
+          </w:p>
+        </w:tc>
+        <w:tc>
+          <w:tcPr>
+            <w:tcW w:w="1580" w:type="dxa"/>
+          </w:tcPr>
+          <w:p>
+            <w:pPr>
+              <w:jc w:val="both"/>
+              <w:rPr>
+                <w:rFonts w:ascii="Calibri" w:hAnsi="Calibri" w:cs="Arial"/>
+                <w:i/>
+                <w:color w:val="548DD4"/>
+                <w:sz w:val="18"/>
+                <w:szCs w:val="20"/>
+                <w:lang w:eastAsia="es-CL"/>
+              </w:rPr>
+            </w:pPr>
+            <w:r>
+              <w:rPr>
+                <w:rFonts w:ascii="Calibri" w:hAnsi="Calibri" w:cs="Arial"/>
+                <w:iCs/>
+                <w:color w:val="548DD4"/>
+                <w:sz w:val="20"/>
+                <w:szCs w:val="20"/>
+                <w:lang w:eastAsia="es-CL"/>
+              </w:rPr>
+              <w:t>Optimizar los procesos de control y reposición de insumos electrónicos</w:t>
+            </w:r>
+          </w:p>
+        </w:tc>
+        <w:tc>
+          <w:tcPr>
+            <w:tcW w:w="1580" w:type="dxa"/>
+          </w:tcPr>
+          <w:p>
+            <w:pPr>
+              <w:jc w:val="both"/>
+              <w:rPr>
+                <w:rFonts w:ascii="Calibri" w:hAnsi="Calibri" w:cs="Arial"/>
+                <w:i/>
+                <w:color w:val="548DD4"/>
+                <w:sz w:val="18"/>
+                <w:szCs w:val="20"/>
+                <w:lang w:eastAsia="es-CL"/>
+              </w:rPr>
+            </w:pPr>
+            <w:r>
+              <w:rPr>
+                <w:rFonts w:ascii="Calibri" w:hAnsi="Calibri" w:cs="Arial"/>
+                <w:i/>
+                <w:color w:val="548DD4"/>
+                <w:sz w:val="18"/>
+                <w:szCs w:val="20"/>
+                <w:lang w:eastAsia="es-CL"/>
+              </w:rPr>
+              <w:t>Registrar entradas y salidas de los productos</w:t>
+            </w:r>
+          </w:p>
+        </w:tc>
+        <w:tc>
+          <w:tcPr>
+            <w:tcW w:w="1580" w:type="dxa"/>
+          </w:tcPr>
+          <w:p>
+            <w:pPr>
+              <w:jc w:val="both"/>
+              <w:rPr>
+                <w:rFonts w:ascii="Calibri" w:hAnsi="Calibri" w:cs="Arial"/>
+                <w:i/>
+                <w:color w:val="548DD4"/>
+                <w:sz w:val="18"/>
+                <w:szCs w:val="20"/>
+                <w:lang w:eastAsia="es-CL"/>
+              </w:rPr>
+            </w:pPr>
+            <w:r>
+              <w:rPr>
+                <w:rFonts w:ascii="Calibri" w:hAnsi="Calibri" w:cs="Arial"/>
+                <w:i/>
+                <w:color w:val="548DD4"/>
+                <w:sz w:val="18"/>
+                <w:szCs w:val="20"/>
+                <w:lang w:eastAsia="es-CL"/>
+              </w:rPr>
+              <w:t xml:space="preserve">Internet, computadores de escritorio, </w:t>
+            </w:r>
+            <w:proofErr w:type="spellStart"/>
+            <w:r>
+              <w:rPr>
+                <w:rFonts w:ascii="Calibri" w:hAnsi="Calibri" w:cs="Arial"/>
+                <w:i/>
+                <w:color w:val="548DD4"/>
+                <w:sz w:val="18"/>
+                <w:szCs w:val="20"/>
+                <w:lang w:eastAsia="es-CL"/>
+              </w:rPr>
+              <w:t>framework</w:t>
+            </w:r>
+            <w:proofErr w:type="spellEnd"/>
+            <w:r>
+              <w:rPr>
+                <w:rFonts w:ascii="Calibri" w:hAnsi="Calibri" w:cs="Arial"/>
+                <w:i/>
+                <w:color w:val="548DD4"/>
+                <w:sz w:val="18"/>
+                <w:szCs w:val="20"/>
+                <w:lang w:eastAsia="es-CL"/>
+              </w:rPr>
+              <w:t xml:space="preserve"> de trabajo de </w:t>
+            </w:r>
+            <w:proofErr w:type="spellStart"/>
+            <w:r>
+              <w:rPr>
+                <w:rFonts w:ascii="Calibri" w:hAnsi="Calibri" w:cs="Arial"/>
+                <w:i/>
+                <w:color w:val="548DD4"/>
+                <w:sz w:val="18"/>
+                <w:szCs w:val="20"/>
+                <w:lang w:eastAsia="es-CL"/>
+              </w:rPr>
+              <w:t>ReactJS</w:t>
+            </w:r>
+            <w:proofErr w:type="spellEnd"/>
+            <w:r>
+              <w:rPr>
+                <w:rFonts w:ascii="Calibri" w:hAnsi="Calibri" w:cs="Arial"/>
+                <w:i/>
+                <w:color w:val="548DD4"/>
+                <w:sz w:val="18"/>
+                <w:szCs w:val="20"/>
+                <w:lang w:eastAsia="es-CL"/>
+              </w:rPr>
+              <w:t xml:space="preserve">, </w:t>
+            </w:r>
+            <w:proofErr w:type="spellStart"/>
+            <w:r>
+              <w:rPr>
+                <w:rFonts w:ascii="Calibri" w:hAnsi="Calibri" w:cs="Arial"/>
+                <w:i/>
+                <w:color w:val="548DD4"/>
+                <w:sz w:val="18"/>
+                <w:szCs w:val="20"/>
+                <w:lang w:eastAsia="es-CL"/>
+              </w:rPr>
+              <w:t>NodeJS</w:t>
+            </w:r>
+            <w:proofErr w:type="spellEnd"/>
+            <w:r>
+              <w:rPr>
+                <w:rFonts w:ascii="Calibri" w:hAnsi="Calibri" w:cs="Arial"/>
+                <w:i/>
+                <w:color w:val="548DD4"/>
+                <w:sz w:val="18"/>
+                <w:szCs w:val="20"/>
+                <w:lang w:eastAsia="es-CL"/>
+              </w:rPr>
+              <w:t>, HTML, CSS y MySQL</w:t>
+            </w:r>
+          </w:p>
+        </w:tc>
+        <w:tc>
+          <w:tcPr>
+            <w:tcW w:w="1580" w:type="dxa"/>
+            <w:tcBorders>
+              <w:right w:val="single" w:sz="4" w:space="0" w:color="FFFFFF" w:themeColor="background1"/>
+            </w:tcBorders>
+          </w:tcPr>
+          <w:p>
+            <w:pPr>
+              <w:jc w:val="both"/>
+              <w:rPr>
+                <w:rFonts w:ascii="Calibri" w:hAnsi="Calibri" w:cs="Arial"/>
+                <w:i/>
+                <w:color w:val="548DD4"/>
+                <w:sz w:val="18"/>
+                <w:szCs w:val="20"/>
+                <w:lang w:eastAsia="es-CL"/>
+              </w:rPr>
+            </w:pPr>
+            <w:r>
+              <w:rPr>
+                <w:rFonts w:ascii="Calibri" w:hAnsi="Calibri" w:cs="Arial"/>
+                <w:i/>
+                <w:color w:val="548DD4"/>
+                <w:sz w:val="18"/>
+                <w:szCs w:val="20"/>
+                <w:lang w:eastAsia="es-CL"/>
+              </w:rPr>
+              <w:t>1 semana</w:t>
+            </w:r>
+          </w:p>
+        </w:tc>
+        <w:tc>
+          <w:tcPr>
+            <w:tcW w:w="1580" w:type="dxa"/>
+            <w:tcBorders>
+              <w:left w:val="single" w:sz="4" w:space="0" w:color="FFFFFF" w:themeColor="background1"/>
+            </w:tcBorders>
+            <w:shd w:val="clear" w:color="auto" w:fill="D9D9D9" w:themeFill="background1" w:themeFillShade="D9"/>
+          </w:tcPr>
+          <w:p>
+            <w:pPr>
+              <w:jc w:val="both"/>
+              <w:rPr>
+                <w:rFonts w:ascii="Calibri" w:hAnsi="Calibri" w:cs="Arial"/>
+                <w:i/>
+                <w:color w:val="548DD4"/>
+                <w:sz w:val="18"/>
+                <w:szCs w:val="20"/>
+                <w:lang w:eastAsia="es-CL"/>
+              </w:rPr>
+            </w:pPr>
+            <w:r>
+              <w:rPr>
+                <w:bCs/>
+                <w:color w:val="4472C4" w:themeColor="accent1"/>
+                <w:sz w:val="18"/>
+                <w:szCs w:val="24"/>
+              </w:rPr>
+              <w:t xml:space="preserve">Matías Bello, </w:t>
+            </w:r>
+            <w:proofErr w:type="spellStart"/>
+            <w:r>
+              <w:rPr>
+                <w:bCs/>
+                <w:color w:val="4472C4" w:themeColor="accent1"/>
+                <w:sz w:val="18"/>
+                <w:szCs w:val="24"/>
+              </w:rPr>
+              <w:t>Bastian</w:t>
+            </w:r>
+            <w:proofErr w:type="spellEnd"/>
+            <w:r>
+              <w:rPr>
+                <w:bCs/>
+                <w:color w:val="4472C4" w:themeColor="accent1"/>
+                <w:sz w:val="18"/>
+                <w:szCs w:val="24"/>
+              </w:rPr>
+              <w:t xml:space="preserve"> Olivares, Nicolas Friz</w:t>
+            </w:r>
+          </w:p>
+        </w:tc>
+        <w:tc>
+          <w:tcPr>
+            <w:tcW w:w="1581" w:type="dxa"/>
+          </w:tcPr>
+          <w:p>
+            <w:pPr>
+              <w:jc w:val="both"/>
+              <w:rPr>
+                <w:rFonts w:ascii="Calibri" w:hAnsi="Calibri" w:cs="Arial"/>
+                <w:i/>
+                <w:color w:val="548DD4"/>
+                <w:sz w:val="18"/>
+                <w:szCs w:val="20"/>
+                <w:lang w:eastAsia="es-CL"/>
+              </w:rPr>
+            </w:pPr>
+            <w:r>
+              <w:rPr>
+                <w:rFonts w:ascii="Calibri" w:hAnsi="Calibri" w:cs="Arial"/>
+                <w:i/>
+                <w:color w:val="548DD4"/>
+                <w:sz w:val="18"/>
+                <w:szCs w:val="20"/>
+                <w:lang w:eastAsia="es-CL"/>
+              </w:rPr>
+              <w:t>Es una funcionalidad de igual complejidad a la tarea anterior</w:t>
+            </w:r>
+          </w:p>
+        </w:tc>
+      </w:tr>
+      <w:tr>
+        <w:trPr>
+          <w:jc w:val="center"/>
+        </w:trPr>
+        <w:tc>
+          <w:tcPr>
+            <w:tcW w:w="1580" w:type="dxa"/>
+          </w:tcPr>
+          <w:p>
+            <w:pPr>
               <w:rPr>
                 <w:bCs/>
                 <w:color w:val="4472C4" w:themeColor="accent1"/>
@@ -6612,20 +6630,6 @@
                   <w14:round/>
                 </w14:textOutline>
               </w:rPr>
-              <w:t>• Realizar pruebas de certificación tanto de los productos como de los procesos utilizando buenas prácticas definidas por la industria.</w:t>
-            </w:r>
-          </w:p>
-          <w:p>
-            <w:pPr>
-              <w:jc w:val="both"/>
-              <w:rPr>
-                <w:rFonts w:ascii="Calibri" w:hAnsi="Calibri" w:cs="Arial"/>
-                <w:i/>
-                <w:color w:val="548DD4"/>
-                <w:sz w:val="18"/>
-                <w:szCs w:val="20"/>
-                <w:lang w:eastAsia="es-CL"/>
-              </w:rPr>
             </w:pPr>
             <w:r>
               <w:rPr>
@@ -6642,6 +6646,37 @@
                   <w14:round/>
                 </w14:textOutline>
               </w:rPr>
+              <w:t>• Realizar pruebas de certificación tanto de los productos como de los procesos utilizando buenas prácticas definidas por la industria.</w:t>
+            </w:r>
+          </w:p>
+          <w:p>
+            <w:pPr>
+              <w:jc w:val="both"/>
+              <w:rPr>
+                <w:rFonts w:ascii="Calibri" w:hAnsi="Calibri" w:cs="Arial"/>
+                <w:i/>
+                <w:color w:val="548DD4"/>
+                <w:sz w:val="18"/>
+                <w:szCs w:val="20"/>
+                <w:lang w:eastAsia="es-CL"/>
+              </w:rPr>
+            </w:pPr>
+            <w:r>
+              <w:rPr>
+                <w:bCs/>
+                <w:color w:val="4472C4" w:themeColor="accent1"/>
+                <w14:shadow w14:blurRad="38100" w14:dist="25400" w14:dir="5400000" w14:sx="100000" w14:sy="100000" w14:kx="0" w14:ky="0" w14:algn="ctr">
+                  <w14:srgbClr w14:val="6E747A">
+                    <w14:alpha w14:val="57000"/>
+                  </w14:srgbClr>
+                </w14:shadow>
+                <w14:textOutline w14:w="0" w14:cap="flat" w14:cmpd="sng" w14:algn="ctr">
+                  <w14:noFill/>
+                  <w14:prstDash w14:val="solid"/>
+                  <w14:round/>
+                </w14:textOutline>
+              </w:rPr>
+              <w:lastRenderedPageBreak/>
               <w:t>Gestionar proyectos informáticos, ofreciendo alternativas para la toma de decisiones de acuerdo con los requerimientos de la organización.</w:t>
             </w:r>
           </w:p>
@@ -6671,6 +6706,7 @@
                 <w:szCs w:val="20"/>
                 <w:lang w:eastAsia="es-CL"/>
               </w:rPr>
+              <w:lastRenderedPageBreak/>
               <w:t>Hacer testing del producto final</w:t>
             </w:r>
           </w:p>
@@ -6812,6 +6848,7 @@
                 <w:szCs w:val="20"/>
                 <w:lang w:eastAsia="es-CL"/>
               </w:rPr>
+              <w:lastRenderedPageBreak/>
               <w:t>Elección de las metodologías Scrum</w:t>
             </w:r>
           </w:p>
@@ -6841,6 +6878,7 @@
                 <w:szCs w:val="20"/>
                 <w:lang w:eastAsia="es-CL"/>
               </w:rPr>
+              <w:lastRenderedPageBreak/>
               <w:t>Una vez finalizado los sprint, se deben realizar pruebas unitarias sobre los requerimientos para ver que estos cumplan con requisitos de calidad precisos para el desarrollo del proyecto</w:t>
             </w:r>
           </w:p>
@@ -6904,6 +6942,7 @@
                 <w:szCs w:val="20"/>
                 <w:lang w:eastAsia="es-CL"/>
               </w:rPr>
+              <w:lastRenderedPageBreak/>
               <w:t>Estamos en la necesidad de una metodología que ayude a facilitar el marco de trabajo para el desarrollo del proyecto</w:t>
             </w:r>
           </w:p>
@@ -6933,6 +6972,7 @@
                 <w:szCs w:val="20"/>
                 <w:lang w:val="en-US" w:eastAsia="es-CL"/>
               </w:rPr>
+              <w:lastRenderedPageBreak/>
               <w:t>Selenium</w:t>
             </w:r>
           </w:p>
@@ -7087,6 +7127,7 @@
                 <w:szCs w:val="20"/>
                 <w:lang w:val="en-US" w:eastAsia="es-CL"/>
               </w:rPr>
+              <w:lastRenderedPageBreak/>
               <w:t>Excel, Microsoft Teams y Mic</w:t>
             </w:r>
             <w:r>
@@ -7130,6 +7171,7 @@
                 <w:szCs w:val="20"/>
                 <w:lang w:eastAsia="es-CL"/>
               </w:rPr>
+              <w:lastRenderedPageBreak/>
               <w:t>Una semana</w:t>
             </w:r>
           </w:p>
@@ -7284,6 +7326,7 @@
                 <w:szCs w:val="20"/>
                 <w:lang w:eastAsia="es-CL"/>
               </w:rPr>
+              <w:lastRenderedPageBreak/>
               <w:t>Una semana</w:t>
             </w:r>
           </w:p>
@@ -7318,6 +7361,7 @@
                 <w:szCs w:val="20"/>
                 <w:lang w:eastAsia="es-CL"/>
               </w:rPr>
+              <w:lastRenderedPageBreak/>
               <w:t>Bastian</w:t>
             </w:r>
             <w:proofErr w:type="spellEnd"/>
@@ -7484,6 +7528,7 @@
                 <w:szCs w:val="20"/>
                 <w:lang w:eastAsia="es-CL"/>
               </w:rPr>
+              <w:lastRenderedPageBreak/>
               <w:t>Nicolás Friz</w:t>
             </w:r>
           </w:p>
@@ -7526,93 +7571,71 @@
                 <w:szCs w:val="20"/>
                 <w:lang w:eastAsia="es-CL"/>
               </w:rPr>
-              <w:t xml:space="preserve">Tenemos experiencia en testing, cuando cursamos la asignatura de calidad de software. </w:t>
-            </w:r>
-            <w:proofErr w:type="gramStart"/>
-            <w:r>
-              <w:rPr>
-                <w:rFonts w:ascii="Calibri" w:hAnsi="Calibri" w:cs="Arial"/>
-                <w:i/>
-                <w:color w:val="548DD4"/>
-                <w:sz w:val="18"/>
-                <w:szCs w:val="20"/>
-                <w:lang w:eastAsia="es-CL"/>
-              </w:rPr>
-              <w:t>Además</w:t>
-            </w:r>
-            <w:proofErr w:type="gramEnd"/>
-            <w:r>
-              <w:rPr>
-                <w:rFonts w:ascii="Calibri" w:hAnsi="Calibri" w:cs="Arial"/>
-                <w:i/>
-                <w:color w:val="548DD4"/>
-                <w:sz w:val="18"/>
-                <w:szCs w:val="20"/>
-                <w:lang w:eastAsia="es-CL"/>
-              </w:rPr>
-              <w:t xml:space="preserve"> después de los sprint las funcionalidades deben estar pulidas</w:t>
-            </w:r>
-          </w:p>
-          <w:p>
-            <w:pPr>
-              <w:jc w:val="both"/>
-              <w:rPr>
-                <w:rFonts w:ascii="Calibri" w:hAnsi="Calibri" w:cs="Arial"/>
-                <w:i/>
-                <w:color w:val="548DD4"/>
-                <w:sz w:val="18"/>
-                <w:szCs w:val="20"/>
-                <w:lang w:eastAsia="es-CL"/>
-              </w:rPr>
-            </w:pPr>
-          </w:p>
-          <w:p>
-            <w:pPr>
-              <w:jc w:val="both"/>
-              <w:rPr>
-                <w:rFonts w:ascii="Calibri" w:hAnsi="Calibri" w:cs="Arial"/>
-                <w:i/>
-                <w:color w:val="548DD4"/>
-                <w:sz w:val="18"/>
-                <w:szCs w:val="20"/>
-                <w:lang w:eastAsia="es-CL"/>
-              </w:rPr>
-            </w:pPr>
-          </w:p>
-          <w:p>
-            <w:pPr>
-              <w:jc w:val="both"/>
-              <w:rPr>
-                <w:rFonts w:ascii="Calibri" w:hAnsi="Calibri" w:cs="Arial"/>
-                <w:i/>
-                <w:color w:val="548DD4"/>
-                <w:sz w:val="18"/>
-                <w:szCs w:val="20"/>
-                <w:lang w:eastAsia="es-CL"/>
-              </w:rPr>
-            </w:pPr>
-          </w:p>
-          <w:p>
-            <w:pPr>
-              <w:jc w:val="both"/>
-              <w:rPr>
-                <w:rFonts w:ascii="Calibri" w:hAnsi="Calibri" w:cs="Arial"/>
-                <w:i/>
-                <w:color w:val="548DD4"/>
-                <w:sz w:val="18"/>
-                <w:szCs w:val="20"/>
-                <w:lang w:eastAsia="es-CL"/>
-              </w:rPr>
-            </w:pPr>
-            <w:r>
-              <w:rPr>
-                <w:rFonts w:ascii="Calibri" w:hAnsi="Calibri" w:cs="Arial"/>
-                <w:i/>
-                <w:color w:val="548DD4"/>
-                <w:sz w:val="18"/>
-                <w:szCs w:val="20"/>
-                <w:lang w:eastAsia="es-CL"/>
-              </w:rPr>
+              <w:lastRenderedPageBreak/>
+              <w:t>Tenemos experiencia en testing, cuando cursamos la asignatura de calidad de software. Además después de los sprint las funcionalidades deben estar pulidas</w:t>
+            </w:r>
+          </w:p>
+          <w:p>
+            <w:pPr>
+              <w:jc w:val="both"/>
+              <w:rPr>
+                <w:rFonts w:ascii="Calibri" w:hAnsi="Calibri" w:cs="Arial"/>
+                <w:i/>
+                <w:color w:val="548DD4"/>
+                <w:sz w:val="18"/>
+                <w:szCs w:val="20"/>
+                <w:lang w:eastAsia="es-CL"/>
+              </w:rPr>
+            </w:pPr>
+          </w:p>
+          <w:p>
+            <w:pPr>
+              <w:jc w:val="both"/>
+              <w:rPr>
+                <w:rFonts w:ascii="Calibri" w:hAnsi="Calibri" w:cs="Arial"/>
+                <w:i/>
+                <w:color w:val="548DD4"/>
+                <w:sz w:val="18"/>
+                <w:szCs w:val="20"/>
+                <w:lang w:eastAsia="es-CL"/>
+              </w:rPr>
+            </w:pPr>
+          </w:p>
+          <w:p>
+            <w:pPr>
+              <w:jc w:val="both"/>
+              <w:rPr>
+                <w:rFonts w:ascii="Calibri" w:hAnsi="Calibri" w:cs="Arial"/>
+                <w:i/>
+                <w:color w:val="548DD4"/>
+                <w:sz w:val="18"/>
+                <w:szCs w:val="20"/>
+                <w:lang w:eastAsia="es-CL"/>
+              </w:rPr>
+            </w:pPr>
+          </w:p>
+          <w:p>
+            <w:pPr>
+              <w:jc w:val="both"/>
+              <w:rPr>
+                <w:rFonts w:ascii="Calibri" w:hAnsi="Calibri" w:cs="Arial"/>
+                <w:i/>
+                <w:color w:val="548DD4"/>
+                <w:sz w:val="18"/>
+                <w:szCs w:val="20"/>
+                <w:lang w:eastAsia="es-CL"/>
+              </w:rPr>
+            </w:pPr>
+            <w:r>
+              <w:rPr>
+                <w:rFonts w:ascii="Calibri" w:hAnsi="Calibri" w:cs="Arial"/>
+                <w:i/>
+                <w:color w:val="548DD4"/>
+                <w:sz w:val="18"/>
+                <w:szCs w:val="20"/>
+                <w:lang w:eastAsia="es-CL"/>
+              </w:rPr>
+              <w:lastRenderedPageBreak/>
               <w:t>Usamos la metodología Scrum debido a los tiempos acotados que tenemos para desarrollar el proyecto y la imperiosa necesidad de presentar avances a los stakeholders del proyecto</w:t>
             </w:r>
           </w:p>
@@ -7633,8 +7656,9 @@
         <w:rPr>
           <w:noProof/>
         </w:rPr>
+        <w:lastRenderedPageBreak/>
         <w:drawing>
-          <wp:anchor distT="0" distB="0" distL="114300" distR="114300" simplePos="0" relativeHeight="251659264" behindDoc="0" locked="0" layoutInCell="1" allowOverlap="1" wp14:anchorId="1130F2FD" wp14:editId="519492DB">
+          <wp:anchor distT="0" distB="0" distL="114300" distR="114300" simplePos="0" relativeHeight="251659264" behindDoc="0" locked="0" layoutInCell="1" allowOverlap="1" wp14:anchorId="1130F2FD" wp14:editId="6F0EAFC0">
             <wp:simplePos x="0" y="0"/>
             <wp:positionH relativeFrom="column">
               <wp:posOffset>-892810</wp:posOffset>
@@ -7693,7 +7717,7 @@
     </w:p>
     <w:tbl>
       <w:tblPr>
-        <w:tblStyle w:val="TableGrid"/>
+        <w:tblStyle w:val="Tablaconcuadrcula"/>
         <w:tblW w:w="9640" w:type="dxa"/>
         <w:tblInd w:w="-714" w:type="dxa"/>
         <w:tblBorders>
@@ -7769,7 +7793,7 @@
           </w:tcPr>
           <w:p>
             <w:pPr>
-              <w:pStyle w:val="Footer"/>
+              <w:pStyle w:val="Piedepgina"/>
               <w:jc w:val="both"/>
               <w:rPr>
                 <w:rFonts w:ascii="Calibri" w:hAnsi="Calibri"/>
@@ -7902,7 +7926,7 @@
   <w:footnote w:id="2">
     <w:p>
       <w:pPr>
-        <w:pStyle w:val="FootnoteText"/>
+        <w:pStyle w:val="Textonotapie"/>
         <w:rPr>
           <w:color w:val="595959" w:themeColor="text1" w:themeTint="A6"/>
           <w:lang w:val="es-CL"/>
@@ -7910,7 +7934,7 @@
       </w:pPr>
       <w:r>
         <w:rPr>
-          <w:rStyle w:val="FootnoteReference"/>
+          <w:rStyle w:val="Refdenotaalpie"/>
         </w:rPr>
         <w:footnoteRef/>
       </w:r>
@@ -8136,7 +8160,7 @@
   </w:tbl>
   <w:p>
     <w:pPr>
-      <w:pStyle w:val="Header"/>
+      <w:pStyle w:val="Encabezado"/>
     </w:pPr>
   </w:p>
 </w:hdr>
@@ -9323,11 +9347,11 @@
       <w:szCs w:val="22"/>
     </w:rPr>
   </w:style>
-  <w:style w:type="paragraph" w:styleId="Heading3">
+  <w:style w:type="paragraph" w:styleId="Ttulo3">
     <w:name w:val="heading 3"/>
     <w:basedOn w:val="Normal"/>
     <w:next w:val="Normal"/>
-    <w:link w:val="Heading3Char"/>
+    <w:link w:val="Ttulo3Car"/>
     <w:uiPriority w:val="9"/>
     <w:unhideWhenUsed/>
     <w:qFormat/>
@@ -9345,13 +9369,13 @@
       <w:szCs w:val="24"/>
     </w:rPr>
   </w:style>
-  <w:style w:type="character" w:default="1" w:styleId="DefaultParagraphFont">
+  <w:style w:type="character" w:default="1" w:styleId="Fuentedeprrafopredeter">
     <w:name w:val="Default Paragraph Font"/>
     <w:uiPriority w:val="1"/>
     <w:semiHidden/>
     <w:unhideWhenUsed/>
   </w:style>
-  <w:style w:type="table" w:default="1" w:styleId="TableNormal">
+  <w:style w:type="table" w:default="1" w:styleId="Tablanormal">
     <w:name w:val="Normal Table"/>
     <w:uiPriority w:val="99"/>
     <w:semiHidden/>
@@ -9366,16 +9390,16 @@
       </w:tblCellMar>
     </w:tblPr>
   </w:style>
-  <w:style w:type="numbering" w:default="1" w:styleId="NoList">
+  <w:style w:type="numbering" w:default="1" w:styleId="Sinlista">
     <w:name w:val="No List"/>
     <w:uiPriority w:val="99"/>
     <w:semiHidden/>
     <w:unhideWhenUsed/>
   </w:style>
-  <w:style w:type="character" w:customStyle="1" w:styleId="Heading3Char">
-    <w:name w:val="Heading 3 Char"/>
-    <w:basedOn w:val="DefaultParagraphFont"/>
-    <w:link w:val="Heading3"/>
+  <w:style w:type="character" w:customStyle="1" w:styleId="Ttulo3Car">
+    <w:name w:val="Título 3 Car"/>
+    <w:basedOn w:val="Fuentedeprrafopredeter"/>
+    <w:link w:val="Ttulo3"/>
     <w:uiPriority w:val="9"/>
     <w:rsid w:val="00D110EC"/>
     <w:rPr>
@@ -9383,9 +9407,9 @@
       <w:color w:val="1F3763" w:themeColor="accent1" w:themeShade="7F"/>
     </w:rPr>
   </w:style>
-  <w:style w:type="table" w:styleId="TableGrid">
+  <w:style w:type="table" w:styleId="Tablaconcuadrcula">
     <w:name w:val="Table Grid"/>
-    <w:basedOn w:val="TableNormal"/>
+    <w:basedOn w:val="Tablanormal"/>
     <w:uiPriority w:val="39"/>
     <w:rsid w:val="00D110EC"/>
     <w:rPr>
@@ -9403,10 +9427,10 @@
       </w:tblBorders>
     </w:tblPr>
   </w:style>
-  <w:style w:type="paragraph" w:styleId="Footer">
+  <w:style w:type="paragraph" w:styleId="Piedepgina">
     <w:name w:val="footer"/>
     <w:basedOn w:val="Normal"/>
-    <w:link w:val="FooterChar"/>
+    <w:link w:val="PiedepginaCar"/>
     <w:uiPriority w:val="99"/>
     <w:unhideWhenUsed/>
     <w:rsid w:val="00D110EC"/>
@@ -9418,10 +9442,10 @@
       <w:spacing w:after="0" w:line="240" w:lineRule="auto"/>
     </w:pPr>
   </w:style>
-  <w:style w:type="character" w:customStyle="1" w:styleId="FooterChar">
-    <w:name w:val="Footer Char"/>
-    <w:basedOn w:val="DefaultParagraphFont"/>
-    <w:link w:val="Footer"/>
+  <w:style w:type="character" w:customStyle="1" w:styleId="PiedepginaCar">
+    <w:name w:val="Pie de página Car"/>
+    <w:basedOn w:val="Fuentedeprrafopredeter"/>
+    <w:link w:val="Piedepgina"/>
     <w:uiPriority w:val="99"/>
     <w:rsid w:val="00D110EC"/>
     <w:rPr>
@@ -9429,10 +9453,10 @@
       <w:szCs w:val="22"/>
     </w:rPr>
   </w:style>
-  <w:style w:type="paragraph" w:styleId="ListParagraph">
+  <w:style w:type="paragraph" w:styleId="Prrafodelista">
     <w:name w:val="List Paragraph"/>
     <w:basedOn w:val="Normal"/>
-    <w:link w:val="ListParagraphChar"/>
+    <w:link w:val="PrrafodelistaCar"/>
     <w:uiPriority w:val="34"/>
     <w:qFormat/>
     <w:rsid w:val="00D110EC"/>
@@ -9441,9 +9465,9 @@
       <w:contextualSpacing/>
     </w:pPr>
   </w:style>
-  <w:style w:type="character" w:customStyle="1" w:styleId="ListParagraphChar">
-    <w:name w:val="List Paragraph Char"/>
-    <w:link w:val="ListParagraph"/>
+  <w:style w:type="character" w:customStyle="1" w:styleId="PrrafodelistaCar">
+    <w:name w:val="Párrafo de lista Car"/>
+    <w:link w:val="Prrafodelista"/>
     <w:uiPriority w:val="34"/>
     <w:rsid w:val="00D110EC"/>
     <w:rPr>
@@ -9451,10 +9475,10 @@
       <w:szCs w:val="22"/>
     </w:rPr>
   </w:style>
-  <w:style w:type="paragraph" w:styleId="FootnoteText">
+  <w:style w:type="paragraph" w:styleId="Textonotapie">
     <w:name w:val="footnote text"/>
     <w:basedOn w:val="Normal"/>
-    <w:link w:val="FootnoteTextChar"/>
+    <w:link w:val="TextonotapieCar"/>
     <w:uiPriority w:val="99"/>
     <w:semiHidden/>
     <w:unhideWhenUsed/>
@@ -9468,10 +9492,10 @@
       <w:lang w:val="es-ES"/>
     </w:rPr>
   </w:style>
-  <w:style w:type="character" w:customStyle="1" w:styleId="FootnoteTextChar">
-    <w:name w:val="Footnote Text Char"/>
-    <w:basedOn w:val="DefaultParagraphFont"/>
-    <w:link w:val="FootnoteText"/>
+  <w:style w:type="character" w:customStyle="1" w:styleId="TextonotapieCar">
+    <w:name w:val="Texto nota pie Car"/>
+    <w:basedOn w:val="Fuentedeprrafopredeter"/>
+    <w:link w:val="Textonotapie"/>
     <w:uiPriority w:val="99"/>
     <w:semiHidden/>
     <w:rsid w:val="00D110EC"/>
@@ -9481,19 +9505,19 @@
       <w:lang w:val="es-ES"/>
     </w:rPr>
   </w:style>
-  <w:style w:type="character" w:styleId="FootnoteReference">
+  <w:style w:type="character" w:styleId="Refdenotaalpie">
     <w:name w:val="footnote reference"/>
-    <w:basedOn w:val="DefaultParagraphFont"/>
+    <w:basedOn w:val="Fuentedeprrafopredeter"/>
     <w:unhideWhenUsed/>
     <w:rsid w:val="00D110EC"/>
     <w:rPr>
       <w:vertAlign w:val="superscript"/>
     </w:rPr>
   </w:style>
-  <w:style w:type="paragraph" w:styleId="Header">
+  <w:style w:type="paragraph" w:styleId="Encabezado">
     <w:name w:val="header"/>
     <w:basedOn w:val="Normal"/>
-    <w:link w:val="HeaderChar"/>
+    <w:link w:val="EncabezadoCar"/>
     <w:uiPriority w:val="99"/>
     <w:unhideWhenUsed/>
     <w:rsid w:val="00565AE6"/>
@@ -9505,10 +9529,10 @@
       <w:spacing w:after="0" w:line="240" w:lineRule="auto"/>
     </w:pPr>
   </w:style>
-  <w:style w:type="character" w:customStyle="1" w:styleId="HeaderChar">
-    <w:name w:val="Header Char"/>
-    <w:basedOn w:val="DefaultParagraphFont"/>
-    <w:link w:val="Header"/>
+  <w:style w:type="character" w:customStyle="1" w:styleId="EncabezadoCar">
+    <w:name w:val="Encabezado Car"/>
+    <w:basedOn w:val="Fuentedeprrafopredeter"/>
+    <w:link w:val="Encabezado"/>
     <w:uiPriority w:val="99"/>
     <w:rsid w:val="00565AE6"/>
     <w:rPr>
@@ -9518,8 +9542,8 @@
   </w:style>
   <w:style w:type="table" w:customStyle="1" w:styleId="Tablaconcuadrcula1">
     <w:name w:val="Tabla con cuadrícula1"/>
-    <w:basedOn w:val="TableNormal"/>
-    <w:next w:val="TableGrid"/>
+    <w:basedOn w:val="Tablanormal"/>
+    <w:next w:val="Tablaconcuadrcula"/>
     <w:uiPriority w:val="39"/>
     <w:rsid w:val="005673ED"/>
     <w:rPr>
@@ -9537,10 +9561,10 @@
       </w:tblBorders>
     </w:tblPr>
   </w:style>
-  <w:style w:type="paragraph" w:styleId="BalloonText">
+  <w:style w:type="paragraph" w:styleId="Textodeglobo">
     <w:name w:val="Balloon Text"/>
     <w:basedOn w:val="Normal"/>
-    <w:link w:val="BalloonTextChar"/>
+    <w:link w:val="TextodegloboCar"/>
     <w:uiPriority w:val="99"/>
     <w:semiHidden/>
     <w:unhideWhenUsed/>
@@ -9554,10 +9578,10 @@
       <w:szCs w:val="18"/>
     </w:rPr>
   </w:style>
-  <w:style w:type="character" w:customStyle="1" w:styleId="BalloonTextChar">
-    <w:name w:val="Balloon Text Char"/>
-    <w:basedOn w:val="DefaultParagraphFont"/>
-    <w:link w:val="BalloonText"/>
+  <w:style w:type="character" w:customStyle="1" w:styleId="TextodegloboCar">
+    <w:name w:val="Texto de globo Car"/>
+    <w:basedOn w:val="Fuentedeprrafopredeter"/>
+    <w:link w:val="Textodeglobo"/>
     <w:uiPriority w:val="99"/>
     <w:semiHidden/>
     <w:rsid w:val="00E65208"/>
@@ -9567,9 +9591,9 @@
       <w:szCs w:val="18"/>
     </w:rPr>
   </w:style>
-  <w:style w:type="character" w:styleId="CommentReference">
+  <w:style w:type="character" w:styleId="Refdecomentario">
     <w:name w:val="annotation reference"/>
-    <w:basedOn w:val="DefaultParagraphFont"/>
+    <w:basedOn w:val="Fuentedeprrafopredeter"/>
     <w:uiPriority w:val="99"/>
     <w:semiHidden/>
     <w:unhideWhenUsed/>
@@ -9579,10 +9603,10 @@
       <w:szCs w:val="16"/>
     </w:rPr>
   </w:style>
-  <w:style w:type="paragraph" w:styleId="CommentText">
+  <w:style w:type="paragraph" w:styleId="Textocomentario">
     <w:name w:val="annotation text"/>
     <w:basedOn w:val="Normal"/>
-    <w:link w:val="CommentTextChar"/>
+    <w:link w:val="TextocomentarioCar"/>
     <w:uiPriority w:val="99"/>
     <w:unhideWhenUsed/>
     <w:rsid w:val="008018E6"/>
@@ -9594,10 +9618,10 @@
       <w:szCs w:val="20"/>
     </w:rPr>
   </w:style>
-  <w:style w:type="character" w:customStyle="1" w:styleId="CommentTextChar">
-    <w:name w:val="Comment Text Char"/>
-    <w:basedOn w:val="DefaultParagraphFont"/>
-    <w:link w:val="CommentText"/>
+  <w:style w:type="character" w:customStyle="1" w:styleId="TextocomentarioCar">
+    <w:name w:val="Texto comentario Car"/>
+    <w:basedOn w:val="Fuentedeprrafopredeter"/>
+    <w:link w:val="Textocomentario"/>
     <w:uiPriority w:val="99"/>
     <w:rsid w:val="008018E6"/>
     <w:rPr>
@@ -9605,11 +9629,11 @@
       <w:szCs w:val="20"/>
     </w:rPr>
   </w:style>
-  <w:style w:type="paragraph" w:styleId="CommentSubject">
+  <w:style w:type="paragraph" w:styleId="Asuntodelcomentario">
     <w:name w:val="annotation subject"/>
-    <w:basedOn w:val="CommentText"/>
-    <w:next w:val="CommentText"/>
-    <w:link w:val="CommentSubjectChar"/>
+    <w:basedOn w:val="Textocomentario"/>
+    <w:next w:val="Textocomentario"/>
+    <w:link w:val="AsuntodelcomentarioCar"/>
     <w:uiPriority w:val="99"/>
     <w:semiHidden/>
     <w:unhideWhenUsed/>
@@ -9619,10 +9643,10 @@
       <w:bCs/>
     </w:rPr>
   </w:style>
-  <w:style w:type="character" w:customStyle="1" w:styleId="CommentSubjectChar">
-    <w:name w:val="Comment Subject Char"/>
-    <w:basedOn w:val="CommentTextChar"/>
-    <w:link w:val="CommentSubject"/>
+  <w:style w:type="character" w:customStyle="1" w:styleId="AsuntodelcomentarioCar">
+    <w:name w:val="Asunto del comentario Car"/>
+    <w:basedOn w:val="TextocomentarioCar"/>
+    <w:link w:val="Asuntodelcomentario"/>
     <w:uiPriority w:val="99"/>
     <w:semiHidden/>
     <w:rsid w:val="008018E6"/>
@@ -9932,7 +9956,12 @@
 </file>
 
 <file path=customXml/item1.xml><?xml version="1.0" encoding="utf-8"?>
-<b:Sources xmlns:b="http://schemas.openxmlformats.org/officeDocument/2006/bibliography" xmlns="http://schemas.openxmlformats.org/officeDocument/2006/bibliography" SelectedStyle="\APASixthEditionOfficeOnline.xsl" StyleName="APA" Version="6"/>
+<?mso-contentType ?>
+<FormTemplates xmlns="http://schemas.microsoft.com/sharepoint/v3/contenttype/forms">
+  <Display>DocumentLibraryForm</Display>
+  <Edit>DocumentLibraryForm</Edit>
+  <New>DocumentLibraryForm</New>
+</FormTemplates>
 </file>
 
 <file path=customXml/item2.xml><?xml version="1.0" encoding="utf-8"?>
@@ -9942,12 +9971,7 @@
 </file>
 
 <file path=customXml/item3.xml><?xml version="1.0" encoding="utf-8"?>
-<?mso-contentType ?>
-<FormTemplates xmlns="http://schemas.microsoft.com/sharepoint/v3/contenttype/forms">
-  <Display>DocumentLibraryForm</Display>
-  <Edit>DocumentLibraryForm</Edit>
-  <New>DocumentLibraryForm</New>
-</FormTemplates>
+<b:Sources xmlns:b="http://schemas.openxmlformats.org/officeDocument/2006/bibliography" xmlns="http://schemas.openxmlformats.org/officeDocument/2006/bibliography" SelectedStyle="\APASixthEditionOfficeOnline.xsl" StyleName="APA" Version="6"/>
 </file>
 
 <file path=customXml/item4.xml><?xml version="1.0" encoding="utf-8"?>
@@ -10083,9 +10107,9 @@
 </file>
 
 <file path=customXml/itemProps1.xml><?xml version="1.0" encoding="utf-8"?>
-<ds:datastoreItem xmlns:ds="http://schemas.openxmlformats.org/officeDocument/2006/customXml" ds:itemID="{297C3B5A-1849-408E-AF9D-43197358E564}">
+<ds:datastoreItem xmlns:ds="http://schemas.openxmlformats.org/officeDocument/2006/customXml" ds:itemID="{F3E3E2F7-59E7-4722-B872-D023DC9D1CC1}">
   <ds:schemaRefs>
-    <ds:schemaRef ds:uri="http://schemas.openxmlformats.org/officeDocument/2006/bibliography"/>
+    <ds:schemaRef ds:uri="http://schemas.microsoft.com/sharepoint/v3/contenttype/forms"/>
   </ds:schemaRefs>
 </ds:datastoreItem>
 </file>
@@ -10100,9 +10124,9 @@
 </file>
 
 <file path=customXml/itemProps3.xml><?xml version="1.0" encoding="utf-8"?>
-<ds:datastoreItem xmlns:ds="http://schemas.openxmlformats.org/officeDocument/2006/customXml" ds:itemID="{F3E3E2F7-59E7-4722-B872-D023DC9D1CC1}">
+<ds:datastoreItem xmlns:ds="http://schemas.openxmlformats.org/officeDocument/2006/customXml" ds:itemID="{297C3B5A-1849-408E-AF9D-43197358E564}">
   <ds:schemaRefs>
-    <ds:schemaRef ds:uri="http://schemas.microsoft.com/sharepoint/v3/contenttype/forms"/>
+    <ds:schemaRef ds:uri="http://schemas.openxmlformats.org/officeDocument/2006/bibliography"/>
   </ds:schemaRefs>
 </ds:datastoreItem>
 </file>

</xml_diff>